<commit_message>
Add Branco Weiss and ISMEJ publication
</commit_message>
<xml_diff>
--- a/Ofer_Kimchi_CV.docx
+++ b/Ofer_Kimchi_CV.docx
@@ -1,6 +1,6 @@
 
 <file path=word/document.xml><?xml version="1.0" encoding="utf-8"?>
-<w:document xmlns:wpc="http://schemas.microsoft.com/office/word/2010/wordprocessingCanvas" xmlns:cx="http://schemas.microsoft.com/office/drawing/2014/chartex" xmlns:cx1="http://schemas.microsoft.com/office/drawing/2015/9/8/chartex" xmlns:cx2="http://schemas.microsoft.com/office/drawing/2015/10/21/chartex" xmlns:cx3="http://schemas.microsoft.com/office/drawing/2016/5/9/chartex" xmlns:cx4="http://schemas.microsoft.com/office/drawing/2016/5/10/chartex" xmlns:cx5="http://schemas.microsoft.com/office/drawing/2016/5/11/chartex" xmlns:cx6="http://schemas.microsoft.com/office/drawing/2016/5/12/chartex" xmlns:cx7="http://schemas.microsoft.com/office/drawing/2016/5/13/chartex" xmlns:cx8="http://schemas.microsoft.com/office/drawing/2016/5/14/chartex" xmlns:mc="http://schemas.openxmlformats.org/markup-compatibility/2006" xmlns:aink="http://schemas.microsoft.com/office/drawing/2016/ink" xmlns:am3d="http://schemas.microsoft.com/office/drawing/2017/model3d" xmlns:o="urn:schemas-microsoft-com:office:office" xmlns:oel="http://schemas.microsoft.com/office/2019/extlst" xmlns:r="http://schemas.openxmlformats.org/officeDocument/2006/relationships" xmlns:m="http://schemas.openxmlformats.org/officeDocument/2006/math" xmlns:v="urn:schemas-microsoft-com:vml" xmlns:wp14="http://schemas.microsoft.com/office/word/2010/wordprocessingDrawing" xmlns:wp="http://schemas.openxmlformats.org/drawingml/2006/wordprocessingDrawing" xmlns:w10="urn:schemas-microsoft-com:office:word" xmlns:w="http://schemas.openxmlformats.org/wordprocessingml/2006/main" xmlns:w14="http://schemas.microsoft.com/office/word/2010/wordml" xmlns:w15="http://schemas.microsoft.com/office/word/2012/wordml" xmlns:w16cex="http://schemas.microsoft.com/office/word/2018/wordml/cex" xmlns:w16cid="http://schemas.microsoft.com/office/word/2016/wordml/cid" xmlns:w16="http://schemas.microsoft.com/office/word/2018/wordml" xmlns:w16sdtdh="http://schemas.microsoft.com/office/word/2020/wordml/sdtdatahash" xmlns:w16se="http://schemas.microsoft.com/office/word/2015/wordml/symex" xmlns:wpg="http://schemas.microsoft.com/office/word/2010/wordprocessingGroup" xmlns:wpi="http://schemas.microsoft.com/office/word/2010/wordprocessingInk" xmlns:wne="http://schemas.microsoft.com/office/word/2006/wordml" xmlns:wps="http://schemas.microsoft.com/office/word/2010/wordprocessingShape" mc:Ignorable="w14 w15 w16se w16cid w16 w16cex w16sdtdh wp14">
+<w:document xmlns:wpc="http://schemas.microsoft.com/office/word/2010/wordprocessingCanvas" xmlns:cx="http://schemas.microsoft.com/office/drawing/2014/chartex" xmlns:cx1="http://schemas.microsoft.com/office/drawing/2015/9/8/chartex" xmlns:cx2="http://schemas.microsoft.com/office/drawing/2015/10/21/chartex" xmlns:cx3="http://schemas.microsoft.com/office/drawing/2016/5/9/chartex" xmlns:cx4="http://schemas.microsoft.com/office/drawing/2016/5/10/chartex" xmlns:cx5="http://schemas.microsoft.com/office/drawing/2016/5/11/chartex" xmlns:cx6="http://schemas.microsoft.com/office/drawing/2016/5/12/chartex" xmlns:cx7="http://schemas.microsoft.com/office/drawing/2016/5/13/chartex" xmlns:cx8="http://schemas.microsoft.com/office/drawing/2016/5/14/chartex" xmlns:mc="http://schemas.openxmlformats.org/markup-compatibility/2006" xmlns:aink="http://schemas.microsoft.com/office/drawing/2016/ink" xmlns:am3d="http://schemas.microsoft.com/office/drawing/2017/model3d" xmlns:o="urn:schemas-microsoft-com:office:office" xmlns:oel="http://schemas.microsoft.com/office/2019/extlst" xmlns:r="http://schemas.openxmlformats.org/officeDocument/2006/relationships" xmlns:m="http://schemas.openxmlformats.org/officeDocument/2006/math" xmlns:v="urn:schemas-microsoft-com:vml" xmlns:wp14="http://schemas.microsoft.com/office/word/2010/wordprocessingDrawing" xmlns:wp="http://schemas.openxmlformats.org/drawingml/2006/wordprocessingDrawing" xmlns:w10="urn:schemas-microsoft-com:office:word" xmlns:w="http://schemas.openxmlformats.org/wordprocessingml/2006/main" xmlns:w14="http://schemas.microsoft.com/office/word/2010/wordml" xmlns:w15="http://schemas.microsoft.com/office/word/2012/wordml" xmlns:w16cex="http://schemas.microsoft.com/office/word/2018/wordml/cex" xmlns:w16cid="http://schemas.microsoft.com/office/word/2016/wordml/cid" xmlns:w16="http://schemas.microsoft.com/office/word/2018/wordml" xmlns:w16du="http://schemas.microsoft.com/office/word/2023/wordml/word16du" xmlns:w16sdtdh="http://schemas.microsoft.com/office/word/2020/wordml/sdtdatahash" xmlns:w16se="http://schemas.microsoft.com/office/word/2015/wordml/symex" xmlns:wpg="http://schemas.microsoft.com/office/word/2010/wordprocessingGroup" xmlns:wpi="http://schemas.microsoft.com/office/word/2010/wordprocessingInk" xmlns:wne="http://schemas.microsoft.com/office/word/2006/wordml" xmlns:wps="http://schemas.microsoft.com/office/word/2010/wordprocessingShape" mc:Ignorable="w14 w15 w16se w16cid w16 w16cex w16sdtdh w16du wp14">
   <w:body>
     <w:p>
       <w:pPr>
@@ -311,6 +311,48 @@
           <w:sz w:val="22"/>
           <w:szCs w:val="22"/>
         </w:rPr>
+        <w:t>Branco Weiss Fellow</w:t>
+      </w:r>
+      <w:r>
+        <w:rPr>
+          <w:bCs/>
+          <w:color w:val="000000" w:themeColor="text1"/>
+          <w:sz w:val="22"/>
+          <w:szCs w:val="22"/>
+        </w:rPr>
+        <w:tab/>
+      </w:r>
+      <w:r>
+        <w:rPr>
+          <w:bCs/>
+          <w:color w:val="000000" w:themeColor="text1"/>
+          <w:sz w:val="22"/>
+          <w:szCs w:val="22"/>
+        </w:rPr>
+        <w:t>October 2024 – 2029</w:t>
+      </w:r>
+    </w:p>
+    <w:p>
+      <w:pPr>
+        <w:widowControl w:val="0"/>
+        <w:tabs>
+          <w:tab w:val="left" w:pos="540"/>
+          <w:tab w:val="right" w:pos="9900"/>
+        </w:tabs>
+        <w:rPr>
+          <w:bCs/>
+          <w:color w:val="000000" w:themeColor="text1"/>
+          <w:sz w:val="22"/>
+          <w:szCs w:val="22"/>
+        </w:rPr>
+      </w:pPr>
+      <w:r>
+        <w:rPr>
+          <w:b/>
+          <w:color w:val="000000" w:themeColor="text1"/>
+          <w:sz w:val="22"/>
+          <w:szCs w:val="22"/>
+        </w:rPr>
         <w:t>Lewis-Sigler Theory Scholar</w:t>
       </w:r>
       <w:r>
@@ -1001,7 +1043,17 @@
           <w:sz w:val="22"/>
           <w:szCs w:val="22"/>
         </w:rPr>
-        <w:t>Quantitative Biology Ph.D. Fellowship</w:t>
+        <w:t xml:space="preserve">Branco Weiss Fellowship </w:t>
+      </w:r>
+      <w:r>
+        <w:rPr>
+          <w:i/>
+          <w:iCs/>
+          <w:color w:val="000000" w:themeColor="text1"/>
+          <w:sz w:val="22"/>
+          <w:szCs w:val="22"/>
+        </w:rPr>
+        <w:t>Supports postdoc/faculty transition</w:t>
       </w:r>
       <w:r>
         <w:rPr>
@@ -1019,16 +1071,6 @@
           <w:sz w:val="22"/>
           <w:szCs w:val="22"/>
         </w:rPr>
-        <w:t>Harvard University</w:t>
-      </w:r>
-      <w:r>
-        <w:rPr>
-          <w:i/>
-          <w:iCs/>
-          <w:color w:val="000000" w:themeColor="text1"/>
-          <w:sz w:val="22"/>
-          <w:szCs w:val="22"/>
-        </w:rPr>
         <w:tab/>
       </w:r>
       <w:r>
@@ -1037,15 +1079,31 @@
           <w:sz w:val="22"/>
           <w:szCs w:val="22"/>
         </w:rPr>
-        <w:t xml:space="preserve">2019 – </w:t>
-      </w:r>
-      <w:r>
-        <w:rPr>
-          <w:color w:val="000000" w:themeColor="text1"/>
-          <w:sz w:val="22"/>
-          <w:szCs w:val="22"/>
-        </w:rPr>
-        <w:t>2021</w:t>
+        <w:t>20</w:t>
+      </w:r>
+      <w:r>
+        <w:rPr>
+          <w:color w:val="000000" w:themeColor="text1"/>
+          <w:sz w:val="22"/>
+          <w:szCs w:val="22"/>
+        </w:rPr>
+        <w:t>24</w:t>
+      </w:r>
+      <w:r>
+        <w:rPr>
+          <w:color w:val="000000" w:themeColor="text1"/>
+          <w:sz w:val="22"/>
+          <w:szCs w:val="22"/>
+        </w:rPr>
+        <w:t xml:space="preserve"> – 202</w:t>
+      </w:r>
+      <w:r>
+        <w:rPr>
+          <w:color w:val="000000" w:themeColor="text1"/>
+          <w:sz w:val="22"/>
+          <w:szCs w:val="22"/>
+        </w:rPr>
+        <w:t>9</w:t>
       </w:r>
     </w:p>
     <w:p>
@@ -1069,53 +1127,53 @@
       </w:pPr>
       <w:r>
         <w:rPr>
-          <w:b/>
-          <w:bCs/>
-          <w:color w:val="000000" w:themeColor="text1"/>
-          <w:sz w:val="22"/>
-          <w:szCs w:val="22"/>
-        </w:rPr>
-        <w:t>Certificates of Distinction in Teaching</w:t>
-      </w:r>
-      <w:r>
-        <w:rPr>
+          <w:i/>
+          <w:iCs/>
+          <w:color w:val="000000" w:themeColor="text1"/>
+          <w:sz w:val="22"/>
+          <w:szCs w:val="22"/>
+        </w:rPr>
+        <w:tab/>
+      </w:r>
+      <w:r>
+        <w:rPr>
+          <w:i/>
+          <w:iCs/>
+          <w:color w:val="000000" w:themeColor="text1"/>
+          <w:sz w:val="22"/>
+          <w:szCs w:val="22"/>
+        </w:rPr>
+        <w:t>Awarded to 7/360 applicants worldwide across sciences, engineering, humanit</w:t>
+      </w:r>
+      <w:r>
+        <w:rPr>
+          <w:i/>
+          <w:iCs/>
+          <w:color w:val="000000" w:themeColor="text1"/>
+          <w:sz w:val="22"/>
+          <w:szCs w:val="22"/>
+        </w:rPr>
+        <w:t>ies</w:t>
+      </w:r>
+      <w:r>
+        <w:rPr>
+          <w:i/>
+          <w:iCs/>
+          <w:color w:val="000000" w:themeColor="text1"/>
+          <w:sz w:val="22"/>
+          <w:szCs w:val="22"/>
+        </w:rPr>
+        <w:t>.</w:t>
+      </w:r>
+      <w:r>
+        <w:rPr>
+          <w:i/>
+          <w:iCs/>
           <w:color w:val="000000" w:themeColor="text1"/>
           <w:sz w:val="22"/>
           <w:szCs w:val="22"/>
         </w:rPr>
         <w:t xml:space="preserve"> </w:t>
-      </w:r>
-      <w:r>
-        <w:rPr>
-          <w:i/>
-          <w:iCs/>
-          <w:color w:val="000000" w:themeColor="text1"/>
-          <w:sz w:val="22"/>
-          <w:szCs w:val="22"/>
-        </w:rPr>
-        <w:t>Harvard University</w:t>
-      </w:r>
-      <w:r>
-        <w:rPr>
-          <w:b/>
-          <w:iCs/>
-          <w:color w:val="000000" w:themeColor="text1"/>
-          <w:sz w:val="22"/>
-          <w:szCs w:val="22"/>
-          <w:lang w:bidi="he-IL"/>
-        </w:rPr>
-        <w:tab/>
-      </w:r>
-      <w:r>
-        <w:rPr>
-          <w:bCs/>
-          <w:iCs/>
-          <w:color w:val="000000" w:themeColor="text1"/>
-          <w:sz w:val="22"/>
-          <w:szCs w:val="22"/>
-          <w:lang w:bidi="he-IL"/>
-        </w:rPr>
-        <w:t>March 2018, September 2018</w:t>
       </w:r>
     </w:p>
     <w:p>
@@ -1130,12 +1188,9 @@
           <w:tab w:val="right" w:pos="9900"/>
         </w:tabs>
         <w:rPr>
-          <w:bCs/>
-          <w:iCs/>
-          <w:color w:val="000000" w:themeColor="text1"/>
-          <w:sz w:val="22"/>
-          <w:szCs w:val="22"/>
-          <w:lang w:bidi="he-IL"/>
+          <w:color w:val="000000" w:themeColor="text1"/>
+          <w:sz w:val="22"/>
+          <w:szCs w:val="22"/>
         </w:rPr>
       </w:pPr>
       <w:r>
@@ -1146,39 +1201,51 @@
           <w:sz w:val="22"/>
           <w:szCs w:val="22"/>
         </w:rPr>
-        <w:t xml:space="preserve">DBIO Graduate Student Travel Award </w:t>
-      </w:r>
-      <w:r>
-        <w:rPr>
-          <w:i/>
-          <w:iCs/>
-          <w:color w:val="000000" w:themeColor="text1"/>
-          <w:sz w:val="22"/>
-          <w:szCs w:val="22"/>
-        </w:rPr>
-        <w:t>to present at APS March Meeting</w:t>
-      </w:r>
-      <w:r>
-        <w:rPr>
-          <w:b/>
-          <w:iCs/>
-          <w:color w:val="000000" w:themeColor="text1"/>
-          <w:sz w:val="22"/>
-          <w:szCs w:val="22"/>
-          <w:lang w:bidi="he-IL"/>
+        <w:t>Quantitative Biology Ph.D. Fellowship</w:t>
+      </w:r>
+      <w:r>
+        <w:rPr>
+          <w:color w:val="000000" w:themeColor="text1"/>
+          <w:sz w:val="22"/>
+          <w:szCs w:val="22"/>
+        </w:rPr>
+        <w:t xml:space="preserve"> </w:t>
+      </w:r>
+      <w:r>
+        <w:rPr>
+          <w:i/>
+          <w:iCs/>
+          <w:color w:val="000000" w:themeColor="text1"/>
+          <w:sz w:val="22"/>
+          <w:szCs w:val="22"/>
+        </w:rPr>
+        <w:t>Harvard University</w:t>
+      </w:r>
+      <w:r>
+        <w:rPr>
+          <w:i/>
+          <w:iCs/>
+          <w:color w:val="000000" w:themeColor="text1"/>
+          <w:sz w:val="22"/>
+          <w:szCs w:val="22"/>
         </w:rPr>
         <w:tab/>
       </w:r>
       <w:r>
         <w:rPr>
-          <w:bCs/>
-          <w:iCs/>
-          <w:color w:val="000000" w:themeColor="text1"/>
-          <w:sz w:val="22"/>
-          <w:szCs w:val="22"/>
-          <w:lang w:bidi="he-IL"/>
-        </w:rPr>
-        <w:t>January 2017</w:t>
+          <w:color w:val="000000" w:themeColor="text1"/>
+          <w:sz w:val="22"/>
+          <w:szCs w:val="22"/>
+        </w:rPr>
+        <w:t xml:space="preserve">2019 – </w:t>
+      </w:r>
+      <w:r>
+        <w:rPr>
+          <w:color w:val="000000" w:themeColor="text1"/>
+          <w:sz w:val="22"/>
+          <w:szCs w:val="22"/>
+        </w:rPr>
+        <w:t>2021</w:t>
       </w:r>
     </w:p>
     <w:p>
@@ -1193,45 +1260,62 @@
           <w:tab w:val="right" w:pos="9900"/>
         </w:tabs>
         <w:rPr>
-          <w:bCs/>
+          <w:i/>
+          <w:iCs/>
+          <w:color w:val="000000" w:themeColor="text1"/>
+          <w:sz w:val="22"/>
+          <w:szCs w:val="22"/>
+        </w:rPr>
+      </w:pPr>
+      <w:r>
+        <w:rPr>
+          <w:b/>
+          <w:bCs/>
+          <w:color w:val="000000" w:themeColor="text1"/>
+          <w:sz w:val="22"/>
+          <w:szCs w:val="22"/>
+        </w:rPr>
+        <w:t>Certificates of Distinction in Teaching</w:t>
+      </w:r>
+      <w:r>
+        <w:rPr>
+          <w:color w:val="000000" w:themeColor="text1"/>
+          <w:sz w:val="22"/>
+          <w:szCs w:val="22"/>
+        </w:rPr>
+        <w:t xml:space="preserve"> </w:t>
+      </w:r>
+      <w:r>
+        <w:rPr>
+          <w:i/>
+          <w:iCs/>
+          <w:color w:val="000000" w:themeColor="text1"/>
+          <w:sz w:val="22"/>
+          <w:szCs w:val="22"/>
+        </w:rPr>
+        <w:t>Harvard University</w:t>
+      </w:r>
+      <w:r>
+        <w:rPr>
+          <w:b/>
           <w:iCs/>
           <w:color w:val="000000" w:themeColor="text1"/>
           <w:sz w:val="22"/>
           <w:szCs w:val="22"/>
           <w:lang w:bidi="he-IL"/>
         </w:rPr>
-      </w:pPr>
-      <w:r>
-        <w:rPr>
-          <w:b/>
-          <w:bCs/>
-          <w:color w:val="000000" w:themeColor="text1"/>
-          <w:sz w:val="22"/>
-          <w:szCs w:val="22"/>
-        </w:rPr>
-        <w:t>National Defense Science and Engineering Graduate Fellowship</w:t>
-      </w:r>
-      <w:r>
-        <w:rPr>
-          <w:b/>
+        <w:tab/>
+      </w:r>
+      <w:r>
+        <w:rPr>
+          <w:bCs/>
           <w:iCs/>
           <w:color w:val="000000" w:themeColor="text1"/>
           <w:sz w:val="22"/>
           <w:szCs w:val="22"/>
           <w:lang w:bidi="he-IL"/>
         </w:rPr>
-        <w:tab/>
-      </w:r>
-      <w:r>
-        <w:rPr>
-          <w:bCs/>
-          <w:iCs/>
-          <w:color w:val="000000" w:themeColor="text1"/>
-          <w:sz w:val="22"/>
-          <w:szCs w:val="22"/>
-          <w:lang w:bidi="he-IL"/>
-        </w:rPr>
-        <w:t>June 2016</w:t>
+        <w:t>March 2018, September 2018</w:t>
       </w:r>
     </w:p>
     <w:p>
@@ -1262,6 +1346,122 @@
           <w:sz w:val="22"/>
           <w:szCs w:val="22"/>
         </w:rPr>
+        <w:t xml:space="preserve">DBIO Graduate Student Travel Award </w:t>
+      </w:r>
+      <w:r>
+        <w:rPr>
+          <w:i/>
+          <w:iCs/>
+          <w:color w:val="000000" w:themeColor="text1"/>
+          <w:sz w:val="22"/>
+          <w:szCs w:val="22"/>
+        </w:rPr>
+        <w:t>to present at APS March Meeting</w:t>
+      </w:r>
+      <w:r>
+        <w:rPr>
+          <w:b/>
+          <w:iCs/>
+          <w:color w:val="000000" w:themeColor="text1"/>
+          <w:sz w:val="22"/>
+          <w:szCs w:val="22"/>
+          <w:lang w:bidi="he-IL"/>
+        </w:rPr>
+        <w:tab/>
+      </w:r>
+      <w:r>
+        <w:rPr>
+          <w:bCs/>
+          <w:iCs/>
+          <w:color w:val="000000" w:themeColor="text1"/>
+          <w:sz w:val="22"/>
+          <w:szCs w:val="22"/>
+          <w:lang w:bidi="he-IL"/>
+        </w:rPr>
+        <w:t>January 2017</w:t>
+      </w:r>
+    </w:p>
+    <w:p>
+      <w:pPr>
+        <w:pStyle w:val="EndnoteText"/>
+        <w:widowControl w:val="0"/>
+        <w:tabs>
+          <w:tab w:val="left" w:pos="360"/>
+          <w:tab w:val="left" w:pos="540"/>
+          <w:tab w:val="left" w:pos="720"/>
+          <w:tab w:val="left" w:pos="900"/>
+          <w:tab w:val="right" w:pos="9900"/>
+        </w:tabs>
+        <w:rPr>
+          <w:bCs/>
+          <w:iCs/>
+          <w:color w:val="000000" w:themeColor="text1"/>
+          <w:sz w:val="22"/>
+          <w:szCs w:val="22"/>
+          <w:lang w:bidi="he-IL"/>
+        </w:rPr>
+      </w:pPr>
+      <w:r>
+        <w:rPr>
+          <w:b/>
+          <w:bCs/>
+          <w:color w:val="000000" w:themeColor="text1"/>
+          <w:sz w:val="22"/>
+          <w:szCs w:val="22"/>
+        </w:rPr>
+        <w:t>National Defense Science and Engineering Graduate Fellowship</w:t>
+      </w:r>
+      <w:r>
+        <w:rPr>
+          <w:b/>
+          <w:iCs/>
+          <w:color w:val="000000" w:themeColor="text1"/>
+          <w:sz w:val="22"/>
+          <w:szCs w:val="22"/>
+          <w:lang w:bidi="he-IL"/>
+        </w:rPr>
+        <w:tab/>
+      </w:r>
+      <w:r>
+        <w:rPr>
+          <w:bCs/>
+          <w:iCs/>
+          <w:color w:val="000000" w:themeColor="text1"/>
+          <w:sz w:val="22"/>
+          <w:szCs w:val="22"/>
+          <w:lang w:bidi="he-IL"/>
+        </w:rPr>
+        <w:t>June 2016</w:t>
+      </w:r>
+    </w:p>
+    <w:p>
+      <w:pPr>
+        <w:pStyle w:val="EndnoteText"/>
+        <w:widowControl w:val="0"/>
+        <w:tabs>
+          <w:tab w:val="left" w:pos="360"/>
+          <w:tab w:val="left" w:pos="540"/>
+          <w:tab w:val="left" w:pos="720"/>
+          <w:tab w:val="left" w:pos="900"/>
+          <w:tab w:val="right" w:pos="9900"/>
+        </w:tabs>
+        <w:rPr>
+          <w:bCs/>
+          <w:iCs/>
+          <w:color w:val="000000" w:themeColor="text1"/>
+          <w:sz w:val="22"/>
+          <w:szCs w:val="22"/>
+          <w:lang w:bidi="he-IL"/>
+        </w:rPr>
+      </w:pPr>
+      <w:r>
+        <w:rPr>
+          <w:b/>
+          <w:bCs/>
+          <w:color w:val="000000" w:themeColor="text1"/>
+          <w:sz w:val="22"/>
+          <w:szCs w:val="22"/>
+        </w:rPr>
         <w:t xml:space="preserve">Princeton </w:t>
       </w:r>
       <w:proofErr w:type="spellStart"/>
@@ -2631,6 +2831,7 @@
           <w:sz w:val="22"/>
           <w:szCs w:val="22"/>
         </w:rPr>
+        <w:lastRenderedPageBreak/>
         <w:t xml:space="preserve">J. Kames, D.D. Holcomb, </w:t>
       </w:r>
       <w:r>
@@ -2819,7 +3020,6 @@
           <w:sz w:val="22"/>
           <w:szCs w:val="22"/>
         </w:rPr>
-        <w:lastRenderedPageBreak/>
         <w:t>O. Kimchi</w:t>
       </w:r>
       <w:r>
@@ -5407,6 +5607,7 @@
           <w:sz w:val="22"/>
           <w:szCs w:val="22"/>
         </w:rPr>
+        <w:lastRenderedPageBreak/>
         <w:t xml:space="preserve">Summer Intern </w:t>
       </w:r>
       <w:r>
@@ -5513,7 +5714,6 @@
           <w:sz w:val="22"/>
           <w:szCs w:val="22"/>
         </w:rPr>
-        <w:lastRenderedPageBreak/>
         <w:t xml:space="preserve">Employed machine learning, neural networks (LSTMs, CNNs, FCNs) </w:t>
       </w:r>
     </w:p>
@@ -7427,6 +7627,7 @@
           <w:sz w:val="22"/>
           <w:szCs w:val="22"/>
         </w:rPr>
+        <w:lastRenderedPageBreak/>
         <w:t xml:space="preserve">Co-led precepts for Integrated Science, an intensive Freshman course </w:t>
       </w:r>
     </w:p>
@@ -7522,7 +7723,6 @@
           <w:sz w:val="22"/>
           <w:szCs w:val="22"/>
         </w:rPr>
-        <w:lastRenderedPageBreak/>
         <w:t xml:space="preserve">Research </w:t>
       </w:r>
       <w:r>
@@ -8625,7 +8825,7 @@
 </file>
 
 <file path=word/endnotes.xml><?xml version="1.0" encoding="utf-8"?>
-<w:endnotes xmlns:wpc="http://schemas.microsoft.com/office/word/2010/wordprocessingCanvas" xmlns:cx="http://schemas.microsoft.com/office/drawing/2014/chartex" xmlns:cx1="http://schemas.microsoft.com/office/drawing/2015/9/8/chartex" xmlns:cx2="http://schemas.microsoft.com/office/drawing/2015/10/21/chartex" xmlns:cx3="http://schemas.microsoft.com/office/drawing/2016/5/9/chartex" xmlns:cx4="http://schemas.microsoft.com/office/drawing/2016/5/10/chartex" xmlns:cx5="http://schemas.microsoft.com/office/drawing/2016/5/11/chartex" xmlns:cx6="http://schemas.microsoft.com/office/drawing/2016/5/12/chartex" xmlns:cx7="http://schemas.microsoft.com/office/drawing/2016/5/13/chartex" xmlns:cx8="http://schemas.microsoft.com/office/drawing/2016/5/14/chartex" xmlns:mc="http://schemas.openxmlformats.org/markup-compatibility/2006" xmlns:aink="http://schemas.microsoft.com/office/drawing/2016/ink" xmlns:am3d="http://schemas.microsoft.com/office/drawing/2017/model3d" xmlns:o="urn:schemas-microsoft-com:office:office" xmlns:oel="http://schemas.microsoft.com/office/2019/extlst" xmlns:r="http://schemas.openxmlformats.org/officeDocument/2006/relationships" xmlns:m="http://schemas.openxmlformats.org/officeDocument/2006/math" xmlns:v="urn:schemas-microsoft-com:vml" xmlns:wp14="http://schemas.microsoft.com/office/word/2010/wordprocessingDrawing" xmlns:wp="http://schemas.openxmlformats.org/drawingml/2006/wordprocessingDrawing" xmlns:w10="urn:schemas-microsoft-com:office:word" xmlns:w="http://schemas.openxmlformats.org/wordprocessingml/2006/main" xmlns:w14="http://schemas.microsoft.com/office/word/2010/wordml" xmlns:w15="http://schemas.microsoft.com/office/word/2012/wordml" xmlns:w16cex="http://schemas.microsoft.com/office/word/2018/wordml/cex" xmlns:w16cid="http://schemas.microsoft.com/office/word/2016/wordml/cid" xmlns:w16="http://schemas.microsoft.com/office/word/2018/wordml" xmlns:w16sdtdh="http://schemas.microsoft.com/office/word/2020/wordml/sdtdatahash" xmlns:w16se="http://schemas.microsoft.com/office/word/2015/wordml/symex" xmlns:wpg="http://schemas.microsoft.com/office/word/2010/wordprocessingGroup" xmlns:wpi="http://schemas.microsoft.com/office/word/2010/wordprocessingInk" xmlns:wne="http://schemas.microsoft.com/office/word/2006/wordml" xmlns:wps="http://schemas.microsoft.com/office/word/2010/wordprocessingShape" mc:Ignorable="w14 w15 w16se w16cid w16 w16cex w16sdtdh wp14">
+<w:endnotes xmlns:wpc="http://schemas.microsoft.com/office/word/2010/wordprocessingCanvas" xmlns:cx="http://schemas.microsoft.com/office/drawing/2014/chartex" xmlns:cx1="http://schemas.microsoft.com/office/drawing/2015/9/8/chartex" xmlns:cx2="http://schemas.microsoft.com/office/drawing/2015/10/21/chartex" xmlns:cx3="http://schemas.microsoft.com/office/drawing/2016/5/9/chartex" xmlns:cx4="http://schemas.microsoft.com/office/drawing/2016/5/10/chartex" xmlns:cx5="http://schemas.microsoft.com/office/drawing/2016/5/11/chartex" xmlns:cx6="http://schemas.microsoft.com/office/drawing/2016/5/12/chartex" xmlns:cx7="http://schemas.microsoft.com/office/drawing/2016/5/13/chartex" xmlns:cx8="http://schemas.microsoft.com/office/drawing/2016/5/14/chartex" xmlns:mc="http://schemas.openxmlformats.org/markup-compatibility/2006" xmlns:aink="http://schemas.microsoft.com/office/drawing/2016/ink" xmlns:am3d="http://schemas.microsoft.com/office/drawing/2017/model3d" xmlns:o="urn:schemas-microsoft-com:office:office" xmlns:oel="http://schemas.microsoft.com/office/2019/extlst" xmlns:r="http://schemas.openxmlformats.org/officeDocument/2006/relationships" xmlns:m="http://schemas.openxmlformats.org/officeDocument/2006/math" xmlns:v="urn:schemas-microsoft-com:vml" xmlns:wp14="http://schemas.microsoft.com/office/word/2010/wordprocessingDrawing" xmlns:wp="http://schemas.openxmlformats.org/drawingml/2006/wordprocessingDrawing" xmlns:w10="urn:schemas-microsoft-com:office:word" xmlns:w="http://schemas.openxmlformats.org/wordprocessingml/2006/main" xmlns:w14="http://schemas.microsoft.com/office/word/2010/wordml" xmlns:w15="http://schemas.microsoft.com/office/word/2012/wordml" xmlns:w16cex="http://schemas.microsoft.com/office/word/2018/wordml/cex" xmlns:w16cid="http://schemas.microsoft.com/office/word/2016/wordml/cid" xmlns:w16="http://schemas.microsoft.com/office/word/2018/wordml" xmlns:w16du="http://schemas.microsoft.com/office/word/2023/wordml/word16du" xmlns:w16sdtdh="http://schemas.microsoft.com/office/word/2020/wordml/sdtdatahash" xmlns:w16se="http://schemas.microsoft.com/office/word/2015/wordml/symex" xmlns:wpg="http://schemas.microsoft.com/office/word/2010/wordprocessingGroup" xmlns:wpi="http://schemas.microsoft.com/office/word/2010/wordprocessingInk" xmlns:wne="http://schemas.microsoft.com/office/word/2006/wordml" xmlns:wps="http://schemas.microsoft.com/office/word/2010/wordprocessingShape" mc:Ignorable="w14 w15 w16se w16cid w16 w16cex w16sdtdh w16du wp14">
   <w:endnote w:type="separator" w:id="-1">
     <w:p>
       <w:r>
@@ -8644,7 +8844,7 @@
 </file>
 
 <file path=word/footer1.xml><?xml version="1.0" encoding="utf-8"?>
-<w:ftr xmlns:wpc="http://schemas.microsoft.com/office/word/2010/wordprocessingCanvas" xmlns:cx="http://schemas.microsoft.com/office/drawing/2014/chartex" xmlns:cx1="http://schemas.microsoft.com/office/drawing/2015/9/8/chartex" xmlns:cx2="http://schemas.microsoft.com/office/drawing/2015/10/21/chartex" xmlns:cx3="http://schemas.microsoft.com/office/drawing/2016/5/9/chartex" xmlns:cx4="http://schemas.microsoft.com/office/drawing/2016/5/10/chartex" xmlns:cx5="http://schemas.microsoft.com/office/drawing/2016/5/11/chartex" xmlns:cx6="http://schemas.microsoft.com/office/drawing/2016/5/12/chartex" xmlns:cx7="http://schemas.microsoft.com/office/drawing/2016/5/13/chartex" xmlns:cx8="http://schemas.microsoft.com/office/drawing/2016/5/14/chartex" xmlns:mc="http://schemas.openxmlformats.org/markup-compatibility/2006" xmlns:aink="http://schemas.microsoft.com/office/drawing/2016/ink" xmlns:am3d="http://schemas.microsoft.com/office/drawing/2017/model3d" xmlns:o="urn:schemas-microsoft-com:office:office" xmlns:oel="http://schemas.microsoft.com/office/2019/extlst" xmlns:r="http://schemas.openxmlformats.org/officeDocument/2006/relationships" xmlns:m="http://schemas.openxmlformats.org/officeDocument/2006/math" xmlns:v="urn:schemas-microsoft-com:vml" xmlns:wp14="http://schemas.microsoft.com/office/word/2010/wordprocessingDrawing" xmlns:wp="http://schemas.openxmlformats.org/drawingml/2006/wordprocessingDrawing" xmlns:w10="urn:schemas-microsoft-com:office:word" xmlns:w="http://schemas.openxmlformats.org/wordprocessingml/2006/main" xmlns:w14="http://schemas.microsoft.com/office/word/2010/wordml" xmlns:w15="http://schemas.microsoft.com/office/word/2012/wordml" xmlns:w16cex="http://schemas.microsoft.com/office/word/2018/wordml/cex" xmlns:w16cid="http://schemas.microsoft.com/office/word/2016/wordml/cid" xmlns:w16="http://schemas.microsoft.com/office/word/2018/wordml" xmlns:w16sdtdh="http://schemas.microsoft.com/office/word/2020/wordml/sdtdatahash" xmlns:w16se="http://schemas.microsoft.com/office/word/2015/wordml/symex" xmlns:wpg="http://schemas.microsoft.com/office/word/2010/wordprocessingGroup" xmlns:wpi="http://schemas.microsoft.com/office/word/2010/wordprocessingInk" xmlns:wne="http://schemas.microsoft.com/office/word/2006/wordml" xmlns:wps="http://schemas.microsoft.com/office/word/2010/wordprocessingShape" mc:Ignorable="w14 w15 w16se w16cid w16 w16cex w16sdtdh wp14">
+<w:ftr xmlns:wpc="http://schemas.microsoft.com/office/word/2010/wordprocessingCanvas" xmlns:cx="http://schemas.microsoft.com/office/drawing/2014/chartex" xmlns:cx1="http://schemas.microsoft.com/office/drawing/2015/9/8/chartex" xmlns:cx2="http://schemas.microsoft.com/office/drawing/2015/10/21/chartex" xmlns:cx3="http://schemas.microsoft.com/office/drawing/2016/5/9/chartex" xmlns:cx4="http://schemas.microsoft.com/office/drawing/2016/5/10/chartex" xmlns:cx5="http://schemas.microsoft.com/office/drawing/2016/5/11/chartex" xmlns:cx6="http://schemas.microsoft.com/office/drawing/2016/5/12/chartex" xmlns:cx7="http://schemas.microsoft.com/office/drawing/2016/5/13/chartex" xmlns:cx8="http://schemas.microsoft.com/office/drawing/2016/5/14/chartex" xmlns:mc="http://schemas.openxmlformats.org/markup-compatibility/2006" xmlns:aink="http://schemas.microsoft.com/office/drawing/2016/ink" xmlns:am3d="http://schemas.microsoft.com/office/drawing/2017/model3d" xmlns:o="urn:schemas-microsoft-com:office:office" xmlns:oel="http://schemas.microsoft.com/office/2019/extlst" xmlns:r="http://schemas.openxmlformats.org/officeDocument/2006/relationships" xmlns:m="http://schemas.openxmlformats.org/officeDocument/2006/math" xmlns:v="urn:schemas-microsoft-com:vml" xmlns:wp14="http://schemas.microsoft.com/office/word/2010/wordprocessingDrawing" xmlns:wp="http://schemas.openxmlformats.org/drawingml/2006/wordprocessingDrawing" xmlns:w10="urn:schemas-microsoft-com:office:word" xmlns:w="http://schemas.openxmlformats.org/wordprocessingml/2006/main" xmlns:w14="http://schemas.microsoft.com/office/word/2010/wordml" xmlns:w15="http://schemas.microsoft.com/office/word/2012/wordml" xmlns:w16cex="http://schemas.microsoft.com/office/word/2018/wordml/cex" xmlns:w16cid="http://schemas.microsoft.com/office/word/2016/wordml/cid" xmlns:w16="http://schemas.microsoft.com/office/word/2018/wordml" xmlns:w16du="http://schemas.microsoft.com/office/word/2023/wordml/word16du" xmlns:w16sdtdh="http://schemas.microsoft.com/office/word/2020/wordml/sdtdatahash" xmlns:w16se="http://schemas.microsoft.com/office/word/2015/wordml/symex" xmlns:wpg="http://schemas.microsoft.com/office/word/2010/wordprocessingGroup" xmlns:wpi="http://schemas.microsoft.com/office/word/2010/wordprocessingInk" xmlns:wne="http://schemas.microsoft.com/office/word/2006/wordml" xmlns:wps="http://schemas.microsoft.com/office/word/2010/wordprocessingShape" mc:Ignorable="w14 w15 w16se w16cid w16 w16cex w16sdtdh w16du wp14">
   <w:p>
     <w:pPr>
       <w:pStyle w:val="Footer"/>
@@ -8654,7 +8854,7 @@
 </file>
 
 <file path=word/footnotes.xml><?xml version="1.0" encoding="utf-8"?>
-<w:footnotes xmlns:wpc="http://schemas.microsoft.com/office/word/2010/wordprocessingCanvas" xmlns:cx="http://schemas.microsoft.com/office/drawing/2014/chartex" xmlns:cx1="http://schemas.microsoft.com/office/drawing/2015/9/8/chartex" xmlns:cx2="http://schemas.microsoft.com/office/drawing/2015/10/21/chartex" xmlns:cx3="http://schemas.microsoft.com/office/drawing/2016/5/9/chartex" xmlns:cx4="http://schemas.microsoft.com/office/drawing/2016/5/10/chartex" xmlns:cx5="http://schemas.microsoft.com/office/drawing/2016/5/11/chartex" xmlns:cx6="http://schemas.microsoft.com/office/drawing/2016/5/12/chartex" xmlns:cx7="http://schemas.microsoft.com/office/drawing/2016/5/13/chartex" xmlns:cx8="http://schemas.microsoft.com/office/drawing/2016/5/14/chartex" xmlns:mc="http://schemas.openxmlformats.org/markup-compatibility/2006" xmlns:aink="http://schemas.microsoft.com/office/drawing/2016/ink" xmlns:am3d="http://schemas.microsoft.com/office/drawing/2017/model3d" xmlns:o="urn:schemas-microsoft-com:office:office" xmlns:oel="http://schemas.microsoft.com/office/2019/extlst" xmlns:r="http://schemas.openxmlformats.org/officeDocument/2006/relationships" xmlns:m="http://schemas.openxmlformats.org/officeDocument/2006/math" xmlns:v="urn:schemas-microsoft-com:vml" xmlns:wp14="http://schemas.microsoft.com/office/word/2010/wordprocessingDrawing" xmlns:wp="http://schemas.openxmlformats.org/drawingml/2006/wordprocessingDrawing" xmlns:w10="urn:schemas-microsoft-com:office:word" xmlns:w="http://schemas.openxmlformats.org/wordprocessingml/2006/main" xmlns:w14="http://schemas.microsoft.com/office/word/2010/wordml" xmlns:w15="http://schemas.microsoft.com/office/word/2012/wordml" xmlns:w16cex="http://schemas.microsoft.com/office/word/2018/wordml/cex" xmlns:w16cid="http://schemas.microsoft.com/office/word/2016/wordml/cid" xmlns:w16="http://schemas.microsoft.com/office/word/2018/wordml" xmlns:w16sdtdh="http://schemas.microsoft.com/office/word/2020/wordml/sdtdatahash" xmlns:w16se="http://schemas.microsoft.com/office/word/2015/wordml/symex" xmlns:wpg="http://schemas.microsoft.com/office/word/2010/wordprocessingGroup" xmlns:wpi="http://schemas.microsoft.com/office/word/2010/wordprocessingInk" xmlns:wne="http://schemas.microsoft.com/office/word/2006/wordml" xmlns:wps="http://schemas.microsoft.com/office/word/2010/wordprocessingShape" mc:Ignorable="w14 w15 w16se w16cid w16 w16cex w16sdtdh wp14">
+<w:footnotes xmlns:wpc="http://schemas.microsoft.com/office/word/2010/wordprocessingCanvas" xmlns:cx="http://schemas.microsoft.com/office/drawing/2014/chartex" xmlns:cx1="http://schemas.microsoft.com/office/drawing/2015/9/8/chartex" xmlns:cx2="http://schemas.microsoft.com/office/drawing/2015/10/21/chartex" xmlns:cx3="http://schemas.microsoft.com/office/drawing/2016/5/9/chartex" xmlns:cx4="http://schemas.microsoft.com/office/drawing/2016/5/10/chartex" xmlns:cx5="http://schemas.microsoft.com/office/drawing/2016/5/11/chartex" xmlns:cx6="http://schemas.microsoft.com/office/drawing/2016/5/12/chartex" xmlns:cx7="http://schemas.microsoft.com/office/drawing/2016/5/13/chartex" xmlns:cx8="http://schemas.microsoft.com/office/drawing/2016/5/14/chartex" xmlns:mc="http://schemas.openxmlformats.org/markup-compatibility/2006" xmlns:aink="http://schemas.microsoft.com/office/drawing/2016/ink" xmlns:am3d="http://schemas.microsoft.com/office/drawing/2017/model3d" xmlns:o="urn:schemas-microsoft-com:office:office" xmlns:oel="http://schemas.microsoft.com/office/2019/extlst" xmlns:r="http://schemas.openxmlformats.org/officeDocument/2006/relationships" xmlns:m="http://schemas.openxmlformats.org/officeDocument/2006/math" xmlns:v="urn:schemas-microsoft-com:vml" xmlns:wp14="http://schemas.microsoft.com/office/word/2010/wordprocessingDrawing" xmlns:wp="http://schemas.openxmlformats.org/drawingml/2006/wordprocessingDrawing" xmlns:w10="urn:schemas-microsoft-com:office:word" xmlns:w="http://schemas.openxmlformats.org/wordprocessingml/2006/main" xmlns:w14="http://schemas.microsoft.com/office/word/2010/wordml" xmlns:w15="http://schemas.microsoft.com/office/word/2012/wordml" xmlns:w16cex="http://schemas.microsoft.com/office/word/2018/wordml/cex" xmlns:w16cid="http://schemas.microsoft.com/office/word/2016/wordml/cid" xmlns:w16="http://schemas.microsoft.com/office/word/2018/wordml" xmlns:w16du="http://schemas.microsoft.com/office/word/2023/wordml/word16du" xmlns:w16sdtdh="http://schemas.microsoft.com/office/word/2020/wordml/sdtdatahash" xmlns:w16se="http://schemas.microsoft.com/office/word/2015/wordml/symex" xmlns:wpg="http://schemas.microsoft.com/office/word/2010/wordprocessingGroup" xmlns:wpi="http://schemas.microsoft.com/office/word/2010/wordprocessingInk" xmlns:wne="http://schemas.microsoft.com/office/word/2006/wordml" xmlns:wps="http://schemas.microsoft.com/office/word/2010/wordprocessingShape" mc:Ignorable="w14 w15 w16se w16cid w16 w16cex w16sdtdh w16du wp14">
   <w:footnote w:type="separator" w:id="-1">
     <w:p>
       <w:r>
@@ -8673,7 +8873,7 @@
 </file>
 
 <file path=word/numbering.xml><?xml version="1.0" encoding="utf-8"?>
-<w:numbering xmlns:wpc="http://schemas.microsoft.com/office/word/2010/wordprocessingCanvas" xmlns:cx="http://schemas.microsoft.com/office/drawing/2014/chartex" xmlns:cx1="http://schemas.microsoft.com/office/drawing/2015/9/8/chartex" xmlns:cx2="http://schemas.microsoft.com/office/drawing/2015/10/21/chartex" xmlns:cx3="http://schemas.microsoft.com/office/drawing/2016/5/9/chartex" xmlns:cx4="http://schemas.microsoft.com/office/drawing/2016/5/10/chartex" xmlns:cx5="http://schemas.microsoft.com/office/drawing/2016/5/11/chartex" xmlns:cx6="http://schemas.microsoft.com/office/drawing/2016/5/12/chartex" xmlns:cx7="http://schemas.microsoft.com/office/drawing/2016/5/13/chartex" xmlns:cx8="http://schemas.microsoft.com/office/drawing/2016/5/14/chartex" xmlns:mc="http://schemas.openxmlformats.org/markup-compatibility/2006" xmlns:aink="http://schemas.microsoft.com/office/drawing/2016/ink" xmlns:am3d="http://schemas.microsoft.com/office/drawing/2017/model3d" xmlns:o="urn:schemas-microsoft-com:office:office" xmlns:oel="http://schemas.microsoft.com/office/2019/extlst" xmlns:r="http://schemas.openxmlformats.org/officeDocument/2006/relationships" xmlns:m="http://schemas.openxmlformats.org/officeDocument/2006/math" xmlns:v="urn:schemas-microsoft-com:vml" xmlns:wp14="http://schemas.microsoft.com/office/word/2010/wordprocessingDrawing" xmlns:wp="http://schemas.openxmlformats.org/drawingml/2006/wordprocessingDrawing" xmlns:w10="urn:schemas-microsoft-com:office:word" xmlns:w="http://schemas.openxmlformats.org/wordprocessingml/2006/main" xmlns:w14="http://schemas.microsoft.com/office/word/2010/wordml" xmlns:w15="http://schemas.microsoft.com/office/word/2012/wordml" xmlns:w16cex="http://schemas.microsoft.com/office/word/2018/wordml/cex" xmlns:w16cid="http://schemas.microsoft.com/office/word/2016/wordml/cid" xmlns:w16="http://schemas.microsoft.com/office/word/2018/wordml" xmlns:w16sdtdh="http://schemas.microsoft.com/office/word/2020/wordml/sdtdatahash" xmlns:w16se="http://schemas.microsoft.com/office/word/2015/wordml/symex" xmlns:wpg="http://schemas.microsoft.com/office/word/2010/wordprocessingGroup" xmlns:wpi="http://schemas.microsoft.com/office/word/2010/wordprocessingInk" xmlns:wne="http://schemas.microsoft.com/office/word/2006/wordml" xmlns:wps="http://schemas.microsoft.com/office/word/2010/wordprocessingShape" mc:Ignorable="w14 w15 w16se w16cid w16 w16cex w16sdtdh wp14">
+<w:numbering xmlns:wpc="http://schemas.microsoft.com/office/word/2010/wordprocessingCanvas" xmlns:cx="http://schemas.microsoft.com/office/drawing/2014/chartex" xmlns:cx1="http://schemas.microsoft.com/office/drawing/2015/9/8/chartex" xmlns:cx2="http://schemas.microsoft.com/office/drawing/2015/10/21/chartex" xmlns:cx3="http://schemas.microsoft.com/office/drawing/2016/5/9/chartex" xmlns:cx4="http://schemas.microsoft.com/office/drawing/2016/5/10/chartex" xmlns:cx5="http://schemas.microsoft.com/office/drawing/2016/5/11/chartex" xmlns:cx6="http://schemas.microsoft.com/office/drawing/2016/5/12/chartex" xmlns:cx7="http://schemas.microsoft.com/office/drawing/2016/5/13/chartex" xmlns:cx8="http://schemas.microsoft.com/office/drawing/2016/5/14/chartex" xmlns:mc="http://schemas.openxmlformats.org/markup-compatibility/2006" xmlns:aink="http://schemas.microsoft.com/office/drawing/2016/ink" xmlns:am3d="http://schemas.microsoft.com/office/drawing/2017/model3d" xmlns:o="urn:schemas-microsoft-com:office:office" xmlns:oel="http://schemas.microsoft.com/office/2019/extlst" xmlns:r="http://schemas.openxmlformats.org/officeDocument/2006/relationships" xmlns:m="http://schemas.openxmlformats.org/officeDocument/2006/math" xmlns:v="urn:schemas-microsoft-com:vml" xmlns:wp14="http://schemas.microsoft.com/office/word/2010/wordprocessingDrawing" xmlns:wp="http://schemas.openxmlformats.org/drawingml/2006/wordprocessingDrawing" xmlns:w10="urn:schemas-microsoft-com:office:word" xmlns:w="http://schemas.openxmlformats.org/wordprocessingml/2006/main" xmlns:w14="http://schemas.microsoft.com/office/word/2010/wordml" xmlns:w15="http://schemas.microsoft.com/office/word/2012/wordml" xmlns:w16cex="http://schemas.microsoft.com/office/word/2018/wordml/cex" xmlns:w16cid="http://schemas.microsoft.com/office/word/2016/wordml/cid" xmlns:w16="http://schemas.microsoft.com/office/word/2018/wordml" xmlns:w16du="http://schemas.microsoft.com/office/word/2023/wordml/word16du" xmlns:w16sdtdh="http://schemas.microsoft.com/office/word/2020/wordml/sdtdatahash" xmlns:w16se="http://schemas.microsoft.com/office/word/2015/wordml/symex" xmlns:wpg="http://schemas.microsoft.com/office/word/2010/wordprocessingGroup" xmlns:wpi="http://schemas.microsoft.com/office/word/2010/wordprocessingInk" xmlns:wne="http://schemas.microsoft.com/office/word/2006/wordml" xmlns:wps="http://schemas.microsoft.com/office/word/2010/wordprocessingShape" mc:Ignorable="w14 w15 w16se w16cid w16 w16cex w16sdtdh w16du wp14">
   <w:abstractNum w:abstractNumId="0" w15:restartNumberingAfterBreak="0">
     <w:nsid w:val="006F4F62"/>
     <w:multiLevelType w:val="hybridMultilevel"/>
@@ -12073,7 +12273,7 @@
 </file>
 
 <file path=word/styles.xml><?xml version="1.0" encoding="utf-8"?>
-<w:styles xmlns:mc="http://schemas.openxmlformats.org/markup-compatibility/2006" xmlns:r="http://schemas.openxmlformats.org/officeDocument/2006/relationships" xmlns:w="http://schemas.openxmlformats.org/wordprocessingml/2006/main" xmlns:w14="http://schemas.microsoft.com/office/word/2010/wordml" xmlns:w15="http://schemas.microsoft.com/office/word/2012/wordml" xmlns:w16cex="http://schemas.microsoft.com/office/word/2018/wordml/cex" xmlns:w16cid="http://schemas.microsoft.com/office/word/2016/wordml/cid" xmlns:w16="http://schemas.microsoft.com/office/word/2018/wordml" xmlns:w16sdtdh="http://schemas.microsoft.com/office/word/2020/wordml/sdtdatahash" xmlns:w16se="http://schemas.microsoft.com/office/word/2015/wordml/symex" mc:Ignorable="w14 w15 w16se w16cid w16 w16cex w16sdtdh">
+<w:styles xmlns:mc="http://schemas.openxmlformats.org/markup-compatibility/2006" xmlns:r="http://schemas.openxmlformats.org/officeDocument/2006/relationships" xmlns:w="http://schemas.openxmlformats.org/wordprocessingml/2006/main" xmlns:w14="http://schemas.microsoft.com/office/word/2010/wordml" xmlns:w15="http://schemas.microsoft.com/office/word/2012/wordml" xmlns:w16cex="http://schemas.microsoft.com/office/word/2018/wordml/cex" xmlns:w16cid="http://schemas.microsoft.com/office/word/2016/wordml/cid" xmlns:w16="http://schemas.microsoft.com/office/word/2018/wordml" xmlns:w16du="http://schemas.microsoft.com/office/word/2023/wordml/word16du" xmlns:w16sdtdh="http://schemas.microsoft.com/office/word/2020/wordml/sdtdatahash" xmlns:w16se="http://schemas.microsoft.com/office/word/2015/wordml/symex" mc:Ignorable="w14 w15 w16se w16cid w16 w16cex w16sdtdh w16du">
   <w:docDefaults>
     <w:rPrDefault>
       <w:rPr>

</xml_diff>